<commit_message>
Minor update Tiempos docx y cositas
</commit_message>
<xml_diff>
--- a/Tiempos.docx
+++ b/Tiempos.docx
@@ -3322,6 +3322,7 @@
       </w:r>
     </w:p>
     <w:p>
+      <w:bookmarkStart w:id="0" w:name="_GoBack"/>
       <w:r>
         <w:t>Imagen 564x643</w:t>
       </w:r>
@@ -3403,7 +3404,6 @@
       </w:r>
     </w:p>
     <w:p>
-      <w:bookmarkStart w:id="0" w:name="_GoBack"/>
       <w:r>
         <w:t xml:space="preserve">109896+ 110100+ </w:t>
       </w:r>
@@ -3411,7 +3411,17 @@
         <w:t>111151+ 109101+ 114205</w:t>
       </w:r>
     </w:p>
+    <w:p>
+      <w:r>
+        <w:t xml:space="preserve">Promedio: </w:t>
+      </w:r>
+      <w:r>
+        <w:t>110890.6</w:t>
+      </w:r>
+    </w:p>
     <w:bookmarkEnd w:id="0"/>
+    <w:p/>
+    <w:p/>
     <w:p/>
     <w:sectPr>
       <w:pgSz w:w="12240" w:h="15840"/>

</xml_diff>